<commit_message>
00:27 Unit 15 (KKH)
</commit_message>
<xml_diff>
--- a/KKH/20190510/Word.docx
+++ b/KKH/20190510/Word.docx
@@ -56,16 +56,6 @@
         <w:tab/>
         <w:tab/>
         <w:tab/>
-      </w:r>
-      <w:r>
-        <w:rPr>
-          <w:rFonts w:ascii="맑은 고딕" w:hAnsi="맑은 고딕" w:cs="맑은 고딕" w:eastAsia="맑은 고딕"/>
-          <w:color w:val="auto"/>
-          <w:spacing w:val="0"/>
-          <w:position w:val="0"/>
-          <w:sz w:val="20"/>
-          <w:shd w:fill="auto" w:val="clear"/>
-        </w:rPr>
         <w:t xml:space="preserve">연락하다.</w:t>
       </w:r>
     </w:p>
@@ -98,16 +88,6 @@
         <w:tab/>
         <w:tab/>
         <w:tab/>
-      </w:r>
-      <w:r>
-        <w:rPr>
-          <w:rFonts w:ascii="맑은 고딕" w:hAnsi="맑은 고딕" w:cs="맑은 고딕" w:eastAsia="맑은 고딕"/>
-          <w:color w:val="auto"/>
-          <w:spacing w:val="0"/>
-          <w:position w:val="0"/>
-          <w:sz w:val="20"/>
-          <w:shd w:fill="auto" w:val="clear"/>
-        </w:rPr>
         <w:t xml:space="preserve">예상하다. 기대.</w:t>
       </w:r>
     </w:p>
@@ -140,16 +120,6 @@
         <w:tab/>
         <w:tab/>
         <w:tab/>
-      </w:r>
-      <w:r>
-        <w:rPr>
-          <w:rFonts w:ascii="맑은 고딕" w:hAnsi="맑은 고딕" w:cs="맑은 고딕" w:eastAsia="맑은 고딕"/>
-          <w:color w:val="auto"/>
-          <w:spacing w:val="0"/>
-          <w:position w:val="0"/>
-          <w:sz w:val="20"/>
-          <w:shd w:fill="auto" w:val="clear"/>
-        </w:rPr>
         <w:t xml:space="preserve">재개하다. 갱신하다.</w:t>
       </w:r>
     </w:p>
@@ -182,18 +152,7 @@
         <w:tab/>
         <w:tab/>
         <w:tab/>
-        <w:t xml:space="preserve">(</w:t>
-      </w:r>
-      <w:r>
-        <w:rPr>
-          <w:rFonts w:ascii="맑은 고딕" w:hAnsi="맑은 고딕" w:cs="맑은 고딕" w:eastAsia="맑은 고딕"/>
-          <w:color w:val="auto"/>
-          <w:spacing w:val="0"/>
-          <w:position w:val="0"/>
-          <w:sz w:val="20"/>
-          <w:shd w:fill="auto" w:val="clear"/>
-        </w:rPr>
-        <w:t xml:space="preserve">의견, 계획)변경하다. (내용을)개정하다. 복습하다.</w:t>
+        <w:t xml:space="preserve">(의견, 계획)변경하다. (내용을)개정하다. 복습하다.</w:t>
       </w:r>
     </w:p>
     <w:p>
@@ -224,16 +183,6 @@
         <w:tab/>
         <w:tab/>
         <w:tab/>
-      </w:r>
-      <w:r>
-        <w:rPr>
-          <w:rFonts w:ascii="맑은 고딕" w:hAnsi="맑은 고딕" w:cs="맑은 고딕" w:eastAsia="맑은 고딕"/>
-          <w:color w:val="auto"/>
-          <w:spacing w:val="0"/>
-          <w:position w:val="0"/>
-          <w:sz w:val="20"/>
-          <w:shd w:fill="auto" w:val="clear"/>
-        </w:rPr>
         <w:t xml:space="preserve">나가다.</w:t>
       </w:r>
     </w:p>
@@ -265,16 +214,6 @@
         <w:tab/>
         <w:tab/>
         <w:tab/>
-      </w:r>
-      <w:r>
-        <w:rPr>
-          <w:rFonts w:ascii="맑은 고딕" w:hAnsi="맑은 고딕" w:cs="맑은 고딕" w:eastAsia="맑은 고딕"/>
-          <w:color w:val="auto"/>
-          <w:spacing w:val="0"/>
-          <w:position w:val="0"/>
-          <w:sz w:val="20"/>
-          <w:shd w:fill="auto" w:val="clear"/>
-        </w:rPr>
         <w:t xml:space="preserve">사과하다.</w:t>
       </w:r>
     </w:p>
@@ -292,6 +231,335 @@
           <w:shd w:fill="auto" w:val="clear"/>
         </w:rPr>
       </w:pPr>
+      <w:r>
+        <w:rPr>
+          <w:rFonts w:ascii="맑은 고딕" w:hAnsi="맑은 고딕" w:cs="맑은 고딕" w:eastAsia="맑은 고딕"/>
+          <w:color w:val="auto"/>
+          <w:spacing w:val="0"/>
+          <w:position w:val="0"/>
+          <w:sz w:val="20"/>
+          <w:shd w:fill="auto" w:val="clear"/>
+        </w:rPr>
+        <w:t xml:space="preserve">appreciate</w:t>
+        <w:tab/>
+        <w:tab/>
+        <w:tab/>
+        <w:tab/>
+      </w:r>
+      <w:r>
+        <w:rPr>
+          <w:rFonts w:ascii="맑은 고딕" w:hAnsi="맑은 고딕" w:cs="맑은 고딕" w:eastAsia="맑은 고딕"/>
+          <w:color w:val="auto"/>
+          <w:spacing w:val="0"/>
+          <w:position w:val="0"/>
+          <w:sz w:val="20"/>
+          <w:shd w:fill="auto" w:val="clear"/>
+        </w:rPr>
+        <w:t xml:space="preserve">인정하다. 고마워하다. 진가를 알아보다.</w:t>
+      </w:r>
+    </w:p>
+    <w:p>
+      <w:pPr>
+        <w:spacing w:before="0" w:after="200" w:line="276"/>
+        <w:ind w:right="0" w:left="0" w:firstLine="0"/>
+        <w:jc w:val="left"/>
+        <w:rPr>
+          <w:rFonts w:ascii="맑은 고딕" w:hAnsi="맑은 고딕" w:cs="맑은 고딕" w:eastAsia="맑은 고딕"/>
+          <w:color w:val="auto"/>
+          <w:spacing w:val="0"/>
+          <w:position w:val="0"/>
+          <w:sz w:val="20"/>
+          <w:shd w:fill="auto" w:val="clear"/>
+        </w:rPr>
+      </w:pPr>
+      <w:r>
+        <w:rPr>
+          <w:rFonts w:ascii="맑은 고딕" w:hAnsi="맑은 고딕" w:cs="맑은 고딕" w:eastAsia="맑은 고딕"/>
+          <w:color w:val="auto"/>
+          <w:spacing w:val="0"/>
+          <w:position w:val="0"/>
+          <w:sz w:val="20"/>
+          <w:shd w:fill="auto" w:val="clear"/>
+        </w:rPr>
+        <w:t xml:space="preserve">effort</w:t>
+        <w:tab/>
+        <w:tab/>
+        <w:tab/>
+        <w:tab/>
+        <w:tab/>
+      </w:r>
+      <w:r>
+        <w:rPr>
+          <w:rFonts w:ascii="맑은 고딕" w:hAnsi="맑은 고딕" w:cs="맑은 고딕" w:eastAsia="맑은 고딕"/>
+          <w:color w:val="auto"/>
+          <w:spacing w:val="0"/>
+          <w:position w:val="0"/>
+          <w:sz w:val="20"/>
+          <w:shd w:fill="auto" w:val="clear"/>
+        </w:rPr>
+        <w:t xml:space="preserve">수고, 노력, 공</w:t>
+      </w:r>
+    </w:p>
+    <w:p>
+      <w:pPr>
+        <w:spacing w:before="0" w:after="200" w:line="276"/>
+        <w:ind w:right="0" w:left="0" w:firstLine="0"/>
+        <w:jc w:val="left"/>
+        <w:rPr>
+          <w:rFonts w:ascii="맑은 고딕" w:hAnsi="맑은 고딕" w:cs="맑은 고딕" w:eastAsia="맑은 고딕"/>
+          <w:color w:val="auto"/>
+          <w:spacing w:val="0"/>
+          <w:position w:val="0"/>
+          <w:sz w:val="20"/>
+          <w:shd w:fill="auto" w:val="clear"/>
+        </w:rPr>
+      </w:pPr>
+      <w:r>
+        <w:rPr>
+          <w:rFonts w:ascii="맑은 고딕" w:hAnsi="맑은 고딕" w:cs="맑은 고딕" w:eastAsia="맑은 고딕"/>
+          <w:color w:val="auto"/>
+          <w:spacing w:val="0"/>
+          <w:position w:val="0"/>
+          <w:sz w:val="20"/>
+          <w:shd w:fill="auto" w:val="clear"/>
+        </w:rPr>
+        <w:t xml:space="preserve">on the other hand</w:t>
+        <w:tab/>
+        <w:tab/>
+        <w:tab/>
+      </w:r>
+      <w:r>
+        <w:rPr>
+          <w:rFonts w:ascii="맑은 고딕" w:hAnsi="맑은 고딕" w:cs="맑은 고딕" w:eastAsia="맑은 고딕"/>
+          <w:color w:val="auto"/>
+          <w:spacing w:val="0"/>
+          <w:position w:val="0"/>
+          <w:sz w:val="20"/>
+          <w:shd w:fill="auto" w:val="clear"/>
+        </w:rPr>
+        <w:t xml:space="preserve">다른 한편으로는</w:t>
+      </w:r>
+    </w:p>
+    <w:p>
+      <w:pPr>
+        <w:spacing w:before="0" w:after="200" w:line="276"/>
+        <w:ind w:right="0" w:left="0" w:firstLine="0"/>
+        <w:jc w:val="left"/>
+        <w:rPr>
+          <w:rFonts w:ascii="맑은 고딕" w:hAnsi="맑은 고딕" w:cs="맑은 고딕" w:eastAsia="맑은 고딕"/>
+          <w:color w:val="auto"/>
+          <w:spacing w:val="0"/>
+          <w:position w:val="0"/>
+          <w:sz w:val="20"/>
+          <w:shd w:fill="auto" w:val="clear"/>
+        </w:rPr>
+      </w:pPr>
+      <w:r>
+        <w:rPr>
+          <w:rFonts w:ascii="맑은 고딕" w:hAnsi="맑은 고딕" w:cs="맑은 고딕" w:eastAsia="맑은 고딕"/>
+          <w:color w:val="auto"/>
+          <w:spacing w:val="0"/>
+          <w:position w:val="0"/>
+          <w:sz w:val="20"/>
+          <w:shd w:fill="auto" w:val="clear"/>
+        </w:rPr>
+        <w:t xml:space="preserve">quotation</w:t>
+        <w:tab/>
+        <w:tab/>
+        <w:tab/>
+        <w:tab/>
+      </w:r>
+      <w:r>
+        <w:rPr>
+          <w:rFonts w:ascii="맑은 고딕" w:hAnsi="맑은 고딕" w:cs="맑은 고딕" w:eastAsia="맑은 고딕"/>
+          <w:color w:val="auto"/>
+          <w:spacing w:val="0"/>
+          <w:position w:val="0"/>
+          <w:sz w:val="20"/>
+          <w:shd w:fill="auto" w:val="clear"/>
+        </w:rPr>
+        <w:t xml:space="preserve">인용구, 인용, 견적</w:t>
+      </w:r>
+    </w:p>
+    <w:p>
+      <w:pPr>
+        <w:spacing w:before="0" w:after="200" w:line="276"/>
+        <w:ind w:right="0" w:left="0" w:firstLine="0"/>
+        <w:jc w:val="left"/>
+        <w:rPr>
+          <w:rFonts w:ascii="맑은 고딕" w:hAnsi="맑은 고딕" w:cs="맑은 고딕" w:eastAsia="맑은 고딕"/>
+          <w:color w:val="auto"/>
+          <w:spacing w:val="0"/>
+          <w:position w:val="0"/>
+          <w:sz w:val="20"/>
+          <w:shd w:fill="auto" w:val="clear"/>
+        </w:rPr>
+      </w:pPr>
+      <w:r>
+        <w:rPr>
+          <w:rFonts w:ascii="맑은 고딕" w:hAnsi="맑은 고딕" w:cs="맑은 고딕" w:eastAsia="맑은 고딕"/>
+          <w:color w:val="auto"/>
+          <w:spacing w:val="0"/>
+          <w:position w:val="0"/>
+          <w:sz w:val="20"/>
+          <w:shd w:fill="auto" w:val="clear"/>
+        </w:rPr>
+        <w:t xml:space="preserve">folk tale</w:t>
+        <w:tab/>
+        <w:tab/>
+        <w:tab/>
+        <w:tab/>
+      </w:r>
+      <w:r>
+        <w:rPr>
+          <w:rFonts w:ascii="맑은 고딕" w:hAnsi="맑은 고딕" w:cs="맑은 고딕" w:eastAsia="맑은 고딕"/>
+          <w:color w:val="auto"/>
+          <w:spacing w:val="0"/>
+          <w:position w:val="0"/>
+          <w:sz w:val="20"/>
+          <w:shd w:fill="auto" w:val="clear"/>
+        </w:rPr>
+        <w:t xml:space="preserve">설화, 전설</w:t>
+      </w:r>
+    </w:p>
+    <w:p>
+      <w:pPr>
+        <w:spacing w:before="0" w:after="200" w:line="276"/>
+        <w:ind w:right="0" w:left="0" w:firstLine="0"/>
+        <w:jc w:val="left"/>
+        <w:rPr>
+          <w:rFonts w:ascii="맑은 고딕" w:hAnsi="맑은 고딕" w:cs="맑은 고딕" w:eastAsia="맑은 고딕"/>
+          <w:color w:val="auto"/>
+          <w:spacing w:val="0"/>
+          <w:position w:val="0"/>
+          <w:sz w:val="20"/>
+          <w:shd w:fill="auto" w:val="clear"/>
+        </w:rPr>
+      </w:pPr>
+      <w:r>
+        <w:rPr>
+          <w:rFonts w:ascii="맑은 고딕" w:hAnsi="맑은 고딕" w:cs="맑은 고딕" w:eastAsia="맑은 고딕"/>
+          <w:color w:val="auto"/>
+          <w:spacing w:val="0"/>
+          <w:position w:val="0"/>
+          <w:sz w:val="20"/>
+          <w:shd w:fill="auto" w:val="clear"/>
+        </w:rPr>
+        <w:t xml:space="preserve">inspire</w:t>
+        <w:tab/>
+        <w:tab/>
+        <w:tab/>
+        <w:tab/>
+        <w:tab/>
+      </w:r>
+      <w:r>
+        <w:rPr>
+          <w:rFonts w:ascii="맑은 고딕" w:hAnsi="맑은 고딕" w:cs="맑은 고딕" w:eastAsia="맑은 고딕"/>
+          <w:color w:val="auto"/>
+          <w:spacing w:val="0"/>
+          <w:position w:val="0"/>
+          <w:sz w:val="20"/>
+          <w:shd w:fill="auto" w:val="clear"/>
+        </w:rPr>
+        <w:t xml:space="preserve">고무하다. 영감을 주다. 불어 넣다.</w:t>
+      </w:r>
+    </w:p>
+    <w:p>
+      <w:pPr>
+        <w:spacing w:before="0" w:after="200" w:line="276"/>
+        <w:ind w:right="0" w:left="0" w:firstLine="0"/>
+        <w:jc w:val="left"/>
+        <w:rPr>
+          <w:rFonts w:ascii="맑은 고딕" w:hAnsi="맑은 고딕" w:cs="맑은 고딕" w:eastAsia="맑은 고딕"/>
+          <w:color w:val="auto"/>
+          <w:spacing w:val="0"/>
+          <w:position w:val="0"/>
+          <w:sz w:val="20"/>
+          <w:shd w:fill="auto" w:val="clear"/>
+        </w:rPr>
+      </w:pPr>
+      <w:r>
+        <w:rPr>
+          <w:rFonts w:ascii="맑은 고딕" w:hAnsi="맑은 고딕" w:cs="맑은 고딕" w:eastAsia="맑은 고딕"/>
+          <w:color w:val="auto"/>
+          <w:spacing w:val="0"/>
+          <w:position w:val="0"/>
+          <w:sz w:val="20"/>
+          <w:shd w:fill="auto" w:val="clear"/>
+        </w:rPr>
+        <w:t xml:space="preserve">explanation</w:t>
+        <w:tab/>
+        <w:tab/>
+        <w:tab/>
+        <w:tab/>
+      </w:r>
+      <w:r>
+        <w:rPr>
+          <w:rFonts w:ascii="맑은 고딕" w:hAnsi="맑은 고딕" w:cs="맑은 고딕" w:eastAsia="맑은 고딕"/>
+          <w:color w:val="auto"/>
+          <w:spacing w:val="0"/>
+          <w:position w:val="0"/>
+          <w:sz w:val="20"/>
+          <w:shd w:fill="auto" w:val="clear"/>
+        </w:rPr>
+        <w:t xml:space="preserve">설명, 해명, 설명서.</w:t>
+      </w:r>
+    </w:p>
+    <w:p>
+      <w:pPr>
+        <w:spacing w:before="0" w:after="200" w:line="276"/>
+        <w:ind w:right="0" w:left="0" w:firstLine="0"/>
+        <w:jc w:val="left"/>
+        <w:rPr>
+          <w:rFonts w:ascii="맑은 고딕" w:hAnsi="맑은 고딕" w:cs="맑은 고딕" w:eastAsia="맑은 고딕"/>
+          <w:color w:val="auto"/>
+          <w:spacing w:val="0"/>
+          <w:position w:val="0"/>
+          <w:sz w:val="20"/>
+          <w:shd w:fill="auto" w:val="clear"/>
+        </w:rPr>
+      </w:pPr>
+      <w:r>
+        <w:rPr>
+          <w:rFonts w:ascii="맑은 고딕" w:hAnsi="맑은 고딕" w:cs="맑은 고딕" w:eastAsia="맑은 고딕"/>
+          <w:color w:val="auto"/>
+          <w:spacing w:val="0"/>
+          <w:position w:val="0"/>
+          <w:sz w:val="20"/>
+          <w:shd w:fill="auto" w:val="clear"/>
+        </w:rPr>
+        <w:t xml:space="preserve">constant</w:t>
+        <w:tab/>
+        <w:tab/>
+        <w:tab/>
+        <w:tab/>
+      </w:r>
+      <w:r>
+        <w:rPr>
+          <w:rFonts w:ascii="맑은 고딕" w:hAnsi="맑은 고딕" w:cs="맑은 고딕" w:eastAsia="맑은 고딕"/>
+          <w:color w:val="auto"/>
+          <w:spacing w:val="0"/>
+          <w:position w:val="0"/>
+          <w:sz w:val="20"/>
+          <w:shd w:fill="auto" w:val="clear"/>
+        </w:rPr>
+        <w:t xml:space="preserve">끊임없는, 거듭되는, 변함없는</w:t>
+      </w:r>
+    </w:p>
+    <w:p>
+      <w:pPr>
+        <w:spacing w:before="0" w:after="200" w:line="276"/>
+        <w:ind w:right="0" w:left="0" w:firstLine="0"/>
+        <w:jc w:val="left"/>
+        <w:rPr>
+          <w:rFonts w:ascii="맑은 고딕" w:hAnsi="맑은 고딕" w:cs="맑은 고딕" w:eastAsia="맑은 고딕"/>
+          <w:color w:val="auto"/>
+          <w:spacing w:val="0"/>
+          <w:position w:val="0"/>
+          <w:sz w:val="20"/>
+          <w:shd w:fill="auto" w:val="clear"/>
+        </w:rPr>
+      </w:pPr>
     </w:p>
     <w:p>
       <w:pPr>
@@ -319,16 +587,6 @@
         <w:t xml:space="preserve">When do you expect her back?</w:t>
         <w:tab/>
         <w:tab/>
-      </w:r>
-      <w:r>
-        <w:rPr>
-          <w:rFonts w:ascii="맑은 고딕" w:hAnsi="맑은 고딕" w:cs="맑은 고딕" w:eastAsia="맑은 고딕"/>
-          <w:color w:val="auto"/>
-          <w:spacing w:val="0"/>
-          <w:position w:val="0"/>
-          <w:sz w:val="20"/>
-          <w:shd w:fill="auto" w:val="clear"/>
-        </w:rPr>
         <w:t xml:space="preserve">언제 돌아옵니까?</w:t>
       </w:r>
     </w:p>
@@ -357,18 +615,7 @@
         </w:rPr>
         <w:t xml:space="preserve">She should return in thirty minutes.</w:t>
         <w:tab/>
-        <w:t xml:space="preserve">30</w:t>
-      </w:r>
-      <w:r>
-        <w:rPr>
-          <w:rFonts w:ascii="맑은 고딕" w:hAnsi="맑은 고딕" w:cs="맑은 고딕" w:eastAsia="맑은 고딕"/>
-          <w:color w:val="auto"/>
-          <w:spacing w:val="0"/>
-          <w:position w:val="0"/>
-          <w:sz w:val="20"/>
-          <w:shd w:fill="auto" w:val="clear"/>
-        </w:rPr>
-        <w:t xml:space="preserve">분 후에 오실 겁니다.</w:t>
+        <w:t xml:space="preserve">30분 후에 오실 겁니다.</w:t>
       </w:r>
     </w:p>
     <w:p>
@@ -397,16 +644,6 @@
         <w:t xml:space="preserve">Would you ask her to call me?</w:t>
         <w:tab/>
         <w:tab/>
-      </w:r>
-      <w:r>
-        <w:rPr>
-          <w:rFonts w:ascii="맑은 고딕" w:hAnsi="맑은 고딕" w:cs="맑은 고딕" w:eastAsia="맑은 고딕"/>
-          <w:color w:val="auto"/>
-          <w:spacing w:val="0"/>
-          <w:position w:val="0"/>
-          <w:sz w:val="20"/>
-          <w:shd w:fill="auto" w:val="clear"/>
-        </w:rPr>
         <w:t xml:space="preserve">저에게 전화해달라고 전해주겠어요?</w:t>
       </w:r>
     </w:p>
@@ -451,18 +688,7 @@
         <w:t xml:space="preserve">S + Be V + trying to + V</w:t>
         <w:tab/>
         <w:tab/>
-        <w:t xml:space="preserve">~</w:t>
-      </w:r>
-      <w:r>
-        <w:rPr>
-          <w:rFonts w:ascii="맑은 고딕" w:hAnsi="맑은 고딕" w:cs="맑은 고딕" w:eastAsia="맑은 고딕"/>
-          <w:color w:val="auto"/>
-          <w:spacing w:val="0"/>
-          <w:position w:val="0"/>
-          <w:sz w:val="20"/>
-          <w:shd w:fill="auto" w:val="clear"/>
-        </w:rPr>
-        <w:t xml:space="preserve">가 ~하려고 하고 있는 중이다.</w:t>
+        <w:t xml:space="preserve">~가 ~하려고 하고 있는 중이다.</w:t>
       </w:r>
     </w:p>
     <w:p>
@@ -610,16 +836,6 @@
         <w:t xml:space="preserve">She just stepped out.</w:t>
         <w:tab/>
         <w:tab/>
-      </w:r>
-      <w:r>
-        <w:rPr>
-          <w:rFonts w:ascii="맑은 고딕" w:hAnsi="맑은 고딕" w:cs="맑은 고딕" w:eastAsia="맑은 고딕"/>
-          <w:color w:val="auto"/>
-          <w:spacing w:val="0"/>
-          <w:position w:val="0"/>
-          <w:sz w:val="20"/>
-          <w:shd w:fill="auto" w:val="clear"/>
-        </w:rPr>
         <w:t xml:space="preserve">그녀는 금방 나갔는데요.</w:t>
       </w:r>
     </w:p>

</xml_diff>